<commit_message>
clean title and formatting
</commit_message>
<xml_diff>
--- a/proposal/Social Effects on Health and Quality of Life for Older Adults.docx
+++ b/proposal/Social Effects on Health and Quality of Life for Older Adults.docx
@@ -4,13 +4,12 @@
   <w:body>
     <w:p>
       <w:pPr>
-        <w:pStyle w:val="Heading1"/>
+        <w:pStyle w:val="NoSpacing"/>
         <w:jc w:val="center"/>
         <w:rPr>
           <w:rFonts w:ascii="Times New Roman" w:hAnsi="Times New Roman" w:cs="Times New Roman"/>
           <w:b/>
           <w:bCs/>
-          <w:color w:val="auto"/>
           <w:sz w:val="24"/>
           <w:szCs w:val="24"/>
         </w:rPr>
@@ -20,75 +19,65 @@
           <w:rFonts w:ascii="Times New Roman" w:hAnsi="Times New Roman" w:cs="Times New Roman"/>
           <w:b/>
           <w:bCs/>
-          <w:color w:val="auto"/>
-          <w:sz w:val="24"/>
-          <w:szCs w:val="24"/>
-        </w:rPr>
-        <w:t>Social Effects</w:t>
-      </w:r>
-      <w:r>
+          <w:sz w:val="24"/>
+          <w:szCs w:val="24"/>
+        </w:rPr>
+        <w:t>Effect Of Social Determinants</w:t>
+      </w:r>
+    </w:p>
+    <w:p>
+      <w:pPr>
+        <w:pStyle w:val="NoSpacing"/>
+        <w:jc w:val="center"/>
         <w:rPr>
           <w:rFonts w:ascii="Times New Roman" w:hAnsi="Times New Roman" w:cs="Times New Roman"/>
           <w:b/>
           <w:bCs/>
-          <w:color w:val="auto"/>
-          <w:sz w:val="24"/>
-          <w:szCs w:val="24"/>
-        </w:rPr>
-        <w:t xml:space="preserve"> Effect </w:t>
-      </w:r>
-      <w:proofErr w:type="gramStart"/>
+          <w:sz w:val="24"/>
+          <w:szCs w:val="24"/>
+        </w:rPr>
+      </w:pPr>
       <w:r>
         <w:rPr>
           <w:rFonts w:ascii="Times New Roman" w:hAnsi="Times New Roman" w:cs="Times New Roman"/>
           <w:b/>
           <w:bCs/>
-          <w:color w:val="auto"/>
-          <w:sz w:val="24"/>
-          <w:szCs w:val="24"/>
-        </w:rPr>
-        <w:t>On</w:t>
-      </w:r>
-      <w:proofErr w:type="gramEnd"/>
+          <w:sz w:val="24"/>
+          <w:szCs w:val="24"/>
+        </w:rPr>
+        <w:t xml:space="preserve">of Health (SDOH) On Quality </w:t>
+      </w:r>
+      <w:proofErr w:type="gramStart"/>
       <w:r>
         <w:rPr>
           <w:rFonts w:ascii="Times New Roman" w:hAnsi="Times New Roman" w:cs="Times New Roman"/>
           <w:b/>
           <w:bCs/>
-          <w:color w:val="auto"/>
-          <w:sz w:val="24"/>
-          <w:szCs w:val="24"/>
-        </w:rPr>
-        <w:t xml:space="preserve"> Health and </w:t>
-      </w:r>
+          <w:sz w:val="24"/>
+          <w:szCs w:val="24"/>
+        </w:rPr>
+        <w:t>Of</w:t>
+      </w:r>
+      <w:proofErr w:type="gramEnd"/>
       <w:r>
         <w:rPr>
           <w:rFonts w:ascii="Times New Roman" w:hAnsi="Times New Roman" w:cs="Times New Roman"/>
           <w:b/>
           <w:bCs/>
-          <w:color w:val="auto"/>
-          <w:sz w:val="24"/>
-          <w:szCs w:val="24"/>
-        </w:rPr>
-        <w:t>Quality</w:t>
-      </w:r>
-      <w:r>
+          <w:sz w:val="24"/>
+          <w:szCs w:val="24"/>
+        </w:rPr>
+        <w:t xml:space="preserve"> Life For Older Adults</w:t>
+      </w:r>
+    </w:p>
+    <w:p>
+      <w:pPr>
+        <w:pStyle w:val="NoSpacing"/>
+        <w:jc w:val="center"/>
         <w:rPr>
           <w:rFonts w:ascii="Times New Roman" w:hAnsi="Times New Roman" w:cs="Times New Roman"/>
           <w:b/>
           <w:bCs/>
-          <w:color w:val="auto"/>
-          <w:sz w:val="24"/>
-          <w:szCs w:val="24"/>
-        </w:rPr>
-        <w:t xml:space="preserve"> Of Life For Older Adults</w:t>
-      </w:r>
-    </w:p>
-    <w:p>
-      <w:pPr>
-        <w:pStyle w:val="NoSpacing"/>
-        <w:rPr>
-          <w:rFonts w:ascii="Times New Roman" w:hAnsi="Times New Roman" w:cs="Times New Roman"/>
           <w:sz w:val="24"/>
           <w:szCs w:val="24"/>
         </w:rPr>
@@ -356,7 +345,7 @@
     </w:p>
     <w:p>
       <w:pPr>
-        <w:spacing w:line="240" w:lineRule="auto"/>
+        <w:spacing w:line="480" w:lineRule="auto"/>
         <w:rPr>
           <w:rFonts w:ascii="Times New Roman" w:hAnsi="Times New Roman" w:cs="Times New Roman"/>
           <w:sz w:val="24"/>
@@ -596,7 +585,7 @@
     </w:p>
     <w:p>
       <w:pPr>
-        <w:spacing w:line="240" w:lineRule="auto"/>
+        <w:spacing w:line="480" w:lineRule="auto"/>
         <w:rPr>
           <w:rFonts w:ascii="Times New Roman" w:hAnsi="Times New Roman" w:cs="Times New Roman"/>
           <w:sz w:val="24"/>
@@ -610,50 +599,15 @@
           <w:szCs w:val="24"/>
         </w:rPr>
         <w:tab/>
-        <w:t xml:space="preserve">This study would fulfill a need to understand how social factors influence the elderly. This information would </w:t>
-      </w:r>
-      <w:proofErr w:type="gramStart"/>
-      <w:r>
-        <w:rPr>
-          <w:rFonts w:ascii="Times New Roman" w:hAnsi="Times New Roman" w:cs="Times New Roman"/>
-          <w:sz w:val="24"/>
-          <w:szCs w:val="24"/>
-        </w:rPr>
-        <w:t>allow for</w:t>
-      </w:r>
-      <w:proofErr w:type="gramEnd"/>
-      <w:r>
-        <w:rPr>
-          <w:rFonts w:ascii="Times New Roman" w:hAnsi="Times New Roman" w:cs="Times New Roman"/>
-          <w:sz w:val="24"/>
-          <w:szCs w:val="24"/>
-        </w:rPr>
-        <w:t xml:space="preserve"> individuals to identify confounding factors that may lead to a future lower quality of life and correct for them. Where individuals cannot modify these factors, a community organization could work with healthcare providers to find proper interventions. </w:t>
-      </w:r>
-      <w:proofErr w:type="gramStart"/>
-      <w:r>
-        <w:rPr>
-          <w:rFonts w:ascii="Times New Roman" w:hAnsi="Times New Roman" w:cs="Times New Roman"/>
-          <w:sz w:val="24"/>
-          <w:szCs w:val="24"/>
-        </w:rPr>
-        <w:t>At</w:t>
-      </w:r>
-      <w:proofErr w:type="gramEnd"/>
-      <w:r>
-        <w:rPr>
-          <w:rFonts w:ascii="Times New Roman" w:hAnsi="Times New Roman" w:cs="Times New Roman"/>
-          <w:sz w:val="24"/>
-          <w:szCs w:val="24"/>
-        </w:rPr>
-        <w:t xml:space="preserve"> </w:t>
-      </w:r>
-      <w:r>
-        <w:rPr>
-          <w:rFonts w:ascii="Times New Roman" w:hAnsi="Times New Roman" w:cs="Times New Roman"/>
-          <w:sz w:val="24"/>
-          <w:szCs w:val="24"/>
-        </w:rPr>
+        <w:t xml:space="preserve">This study would fulfill a need to understand how social factors influence the elderly. This information would allow for individuals to identify confounding factors that may lead to a future lower quality of life and correct for them. Where individuals cannot modify these factors, a community organization could work with healthcare providers to find proper interventions. At </w:t>
+      </w:r>
+      <w:r>
+        <w:rPr>
+          <w:rFonts w:ascii="Times New Roman" w:hAnsi="Times New Roman" w:cs="Times New Roman"/>
+          <w:sz w:val="24"/>
+          <w:szCs w:val="24"/>
+        </w:rPr>
+        <w:lastRenderedPageBreak/>
         <w:t>a</w:t>
       </w:r>
       <w:r>
@@ -697,7 +651,7 @@
     </w:p>
     <w:p>
       <w:pPr>
-        <w:spacing w:line="240" w:lineRule="auto"/>
+        <w:spacing w:line="480" w:lineRule="auto"/>
         <w:rPr>
           <w:rFonts w:ascii="Times New Roman" w:hAnsi="Times New Roman" w:cs="Times New Roman"/>
           <w:sz w:val="24"/>
@@ -767,31 +721,7 @@
           <w:sz w:val="24"/>
           <w:szCs w:val="24"/>
         </w:rPr>
-        <w:t xml:space="preserve"> The features of this dataset </w:t>
-      </w:r>
-      <w:r>
-        <w:rPr>
-          <w:rFonts w:ascii="Times New Roman" w:hAnsi="Times New Roman" w:cs="Times New Roman"/>
-          <w:sz w:val="24"/>
-          <w:szCs w:val="24"/>
-        </w:rPr>
-        <w:t xml:space="preserve">are organized into five key domains: Economic Stability, Education Access and Quality, Health Care Access and Quality, Neighborhood and Built Environment, </w:t>
-      </w:r>
-      <w:r>
-        <w:rPr>
-          <w:rFonts w:ascii="Times New Roman" w:hAnsi="Times New Roman" w:cs="Times New Roman"/>
-          <w:sz w:val="24"/>
-          <w:szCs w:val="24"/>
-        </w:rPr>
-        <w:t xml:space="preserve">and </w:t>
-      </w:r>
-      <w:r>
-        <w:rPr>
-          <w:rFonts w:ascii="Times New Roman" w:hAnsi="Times New Roman" w:cs="Times New Roman"/>
-          <w:sz w:val="24"/>
-          <w:szCs w:val="24"/>
-        </w:rPr>
-        <w:t>Social and Community Context.</w:t>
+        <w:t xml:space="preserve"> The features of this dataset are organized into five key domains: Economic Stability, Education Access and Quality, Health Care Access and Quality, Neighborhood and Built Environment, and Social and Community Context. </w:t>
       </w:r>
       <w:r>
         <w:rPr>
@@ -807,14 +737,6 @@
           <w:sz w:val="24"/>
           <w:szCs w:val="24"/>
         </w:rPr>
-        <w:t xml:space="preserve"> </w:t>
-      </w:r>
-      <w:r>
-        <w:rPr>
-          <w:rFonts w:ascii="Times New Roman" w:hAnsi="Times New Roman" w:cs="Times New Roman"/>
-          <w:sz w:val="24"/>
-          <w:szCs w:val="24"/>
-        </w:rPr>
         <w:t>A few of these</w:t>
       </w:r>
       <w:r>
@@ -863,16 +785,7 @@
           <w:sz w:val="24"/>
           <w:szCs w:val="24"/>
         </w:rPr>
-        <w:t xml:space="preserve"> households, access to computer devices and internet access, job </w:t>
-      </w:r>
-      <w:r>
-        <w:rPr>
-          <w:rFonts w:ascii="Times New Roman" w:hAnsi="Times New Roman" w:cs="Times New Roman"/>
-          <w:sz w:val="24"/>
-          <w:szCs w:val="24"/>
-        </w:rPr>
-        <w:lastRenderedPageBreak/>
-        <w:t xml:space="preserve">sectors, </w:t>
+        <w:t xml:space="preserve"> households, access to computer devices and internet access, job sectors, </w:t>
       </w:r>
       <w:r>
         <w:rPr>
@@ -917,7 +830,7 @@
     </w:p>
     <w:p>
       <w:pPr>
-        <w:spacing w:line="240" w:lineRule="auto"/>
+        <w:spacing w:line="480" w:lineRule="auto"/>
         <w:rPr>
           <w:rFonts w:ascii="Times New Roman" w:hAnsi="Times New Roman" w:cs="Times New Roman"/>
           <w:sz w:val="24"/>
@@ -944,7 +857,7 @@
     </w:p>
     <w:p>
       <w:pPr>
-        <w:spacing w:line="240" w:lineRule="auto"/>
+        <w:spacing w:line="480" w:lineRule="auto"/>
         <w:rPr>
           <w:rFonts w:ascii="Times New Roman" w:hAnsi="Times New Roman" w:cs="Times New Roman"/>
           <w:sz w:val="24"/>
@@ -1006,25 +919,7 @@
           <w:sz w:val="24"/>
           <w:szCs w:val="24"/>
         </w:rPr>
-        <w:t xml:space="preserve">or this study, it will be assumed that the responses in this dataset are uniform across each state at the county level. Using Bayes theorem, the </w:t>
-      </w:r>
-      <w:proofErr w:type="gramStart"/>
-      <w:r>
-        <w:rPr>
-          <w:rFonts w:ascii="Times New Roman" w:hAnsi="Times New Roman" w:cs="Times New Roman"/>
-          <w:sz w:val="24"/>
-          <w:szCs w:val="24"/>
-        </w:rPr>
-        <w:t>percent</w:t>
-      </w:r>
-      <w:proofErr w:type="gramEnd"/>
-      <w:r>
-        <w:rPr>
-          <w:rFonts w:ascii="Times New Roman" w:hAnsi="Times New Roman" w:cs="Times New Roman"/>
-          <w:sz w:val="24"/>
-          <w:szCs w:val="24"/>
-        </w:rPr>
-        <w:t xml:space="preserve"> of the population that has a negative quality of life in the age group 65 and older will be calculated and a variable will be c</w:t>
+        <w:t>or this study, it will be assumed that the responses in this dataset are uniform across each state at the county level. Using Bayes theorem, the percent of the population that has a negative quality of life in the age group 65 and older will be calculated and a variable will be c</w:t>
       </w:r>
       <w:r>
         <w:rPr>
@@ -1037,7 +932,7 @@
     </w:p>
     <w:p>
       <w:pPr>
-        <w:spacing w:line="240" w:lineRule="auto"/>
+        <w:spacing w:line="480" w:lineRule="auto"/>
         <w:rPr>
           <w:rFonts w:ascii="Times New Roman" w:hAnsi="Times New Roman" w:cs="Times New Roman"/>
           <w:b/>
@@ -1054,6 +949,7 @@
           <w:sz w:val="24"/>
           <w:szCs w:val="24"/>
         </w:rPr>
+        <w:lastRenderedPageBreak/>
         <w:t xml:space="preserve">Hypothesis and </w:t>
       </w:r>
       <w:r>
@@ -1069,7 +965,7 @@
     </w:p>
     <w:p>
       <w:pPr>
-        <w:spacing w:line="240" w:lineRule="auto"/>
+        <w:spacing w:line="480" w:lineRule="auto"/>
         <w:rPr>
           <w:rFonts w:ascii="Times New Roman" w:hAnsi="Times New Roman" w:cs="Times New Roman"/>
           <w:sz w:val="24"/>
@@ -1111,7 +1007,7 @@
     </w:p>
     <w:p>
       <w:pPr>
-        <w:spacing w:line="240" w:lineRule="auto"/>
+        <w:spacing w:line="480" w:lineRule="auto"/>
         <w:rPr>
           <w:rFonts w:ascii="Times New Roman" w:hAnsi="Times New Roman" w:cs="Times New Roman"/>
           <w:sz w:val="24"/>
@@ -1191,7 +1087,7 @@
           <w:ilvl w:val="0"/>
           <w:numId w:val="1"/>
         </w:numPr>
-        <w:spacing w:line="240" w:lineRule="auto"/>
+        <w:spacing w:line="480" w:lineRule="auto"/>
         <w:rPr>
           <w:rFonts w:ascii="Times New Roman" w:hAnsi="Times New Roman" w:cs="Times New Roman"/>
           <w:sz w:val="24"/>
@@ -1227,7 +1123,7 @@
           <w:ilvl w:val="0"/>
           <w:numId w:val="1"/>
         </w:numPr>
-        <w:spacing w:line="240" w:lineRule="auto"/>
+        <w:spacing w:line="480" w:lineRule="auto"/>
         <w:rPr>
           <w:rFonts w:ascii="Times New Roman" w:hAnsi="Times New Roman" w:cs="Times New Roman"/>
           <w:sz w:val="24"/>
@@ -1250,7 +1146,7 @@
           <w:ilvl w:val="0"/>
           <w:numId w:val="1"/>
         </w:numPr>
-        <w:spacing w:line="240" w:lineRule="auto"/>
+        <w:spacing w:line="480" w:lineRule="auto"/>
         <w:rPr>
           <w:rFonts w:ascii="Times New Roman" w:hAnsi="Times New Roman" w:cs="Times New Roman"/>
           <w:sz w:val="24"/>
@@ -1317,7 +1213,7 @@
           <w:ilvl w:val="0"/>
           <w:numId w:val="2"/>
         </w:numPr>
-        <w:spacing w:line="240" w:lineRule="auto"/>
+        <w:spacing w:line="480" w:lineRule="auto"/>
         <w:rPr>
           <w:rFonts w:ascii="Times New Roman" w:hAnsi="Times New Roman" w:cs="Times New Roman"/>
           <w:sz w:val="24"/>
@@ -1343,7 +1239,7 @@
           <w:ilvl w:val="0"/>
           <w:numId w:val="2"/>
         </w:numPr>
-        <w:spacing w:line="240" w:lineRule="auto"/>
+        <w:spacing w:line="480" w:lineRule="auto"/>
         <w:rPr>
           <w:rFonts w:ascii="Times New Roman" w:hAnsi="Times New Roman" w:cs="Times New Roman"/>
           <w:sz w:val="24"/>
@@ -1431,7 +1327,7 @@
     </w:p>
     <w:p>
       <w:pPr>
-        <w:spacing w:line="240" w:lineRule="auto"/>
+        <w:spacing w:line="480" w:lineRule="auto"/>
         <w:rPr>
           <w:rFonts w:ascii="Times New Roman" w:hAnsi="Times New Roman" w:cs="Times New Roman"/>
           <w:sz w:val="24"/>
@@ -1524,25 +1420,16 @@
           <w:sz w:val="24"/>
           <w:szCs w:val="24"/>
         </w:rPr>
-        <w:t xml:space="preserve">finding relations within the data to the response. </w:t>
-      </w:r>
-      <w:proofErr w:type="gramStart"/>
-      <w:r>
-        <w:rPr>
-          <w:rFonts w:ascii="Times New Roman" w:hAnsi="Times New Roman" w:cs="Times New Roman"/>
-          <w:sz w:val="24"/>
-          <w:szCs w:val="24"/>
-        </w:rPr>
-        <w:t>A best</w:t>
-      </w:r>
-      <w:proofErr w:type="gramEnd"/>
-      <w:r>
-        <w:rPr>
-          <w:rFonts w:ascii="Times New Roman" w:hAnsi="Times New Roman" w:cs="Times New Roman"/>
-          <w:sz w:val="24"/>
-          <w:szCs w:val="24"/>
-        </w:rPr>
-        <w:t xml:space="preserve"> subset of predictors will be identified and used to find an ideal model for </w:t>
+        <w:t xml:space="preserve">finding relations within the data to the response. A best subset of </w:t>
+      </w:r>
+      <w:r>
+        <w:rPr>
+          <w:rFonts w:ascii="Times New Roman" w:hAnsi="Times New Roman" w:cs="Times New Roman"/>
+          <w:sz w:val="24"/>
+          <w:szCs w:val="24"/>
+        </w:rPr>
+        <w:lastRenderedPageBreak/>
+        <w:t xml:space="preserve">predictors will be identified and used to find an ideal model for </w:t>
       </w:r>
       <w:r>
         <w:rPr>
@@ -1593,20 +1480,19 @@
     </w:p>
     <w:p>
       <w:pPr>
-        <w:spacing w:line="240" w:lineRule="auto"/>
-        <w:rPr>
-          <w:rFonts w:ascii="Times New Roman" w:hAnsi="Times New Roman" w:cs="Times New Roman"/>
-          <w:sz w:val="24"/>
-          <w:szCs w:val="24"/>
-        </w:rPr>
-      </w:pPr>
-      <w:r>
-        <w:rPr>
-          <w:rFonts w:ascii="Times New Roman" w:hAnsi="Times New Roman" w:cs="Times New Roman"/>
-          <w:sz w:val="24"/>
-          <w:szCs w:val="24"/>
-        </w:rPr>
-        <w:lastRenderedPageBreak/>
+        <w:spacing w:line="480" w:lineRule="auto"/>
+        <w:rPr>
+          <w:rFonts w:ascii="Times New Roman" w:hAnsi="Times New Roman" w:cs="Times New Roman"/>
+          <w:sz w:val="24"/>
+          <w:szCs w:val="24"/>
+        </w:rPr>
+      </w:pPr>
+      <w:r>
+        <w:rPr>
+          <w:rFonts w:ascii="Times New Roman" w:hAnsi="Times New Roman" w:cs="Times New Roman"/>
+          <w:sz w:val="24"/>
+          <w:szCs w:val="24"/>
+        </w:rPr>
         <w:tab/>
       </w:r>
       <w:r>
@@ -1684,7 +1570,7 @@
     </w:p>
     <w:p>
       <w:pPr>
-        <w:spacing w:line="240" w:lineRule="auto"/>
+        <w:spacing w:line="480" w:lineRule="auto"/>
         <w:rPr>
           <w:rFonts w:ascii="Times New Roman" w:hAnsi="Times New Roman" w:cs="Times New Roman"/>
           <w:sz w:val="24"/>
@@ -1763,7 +1649,7 @@
     </w:p>
     <w:p>
       <w:pPr>
-        <w:spacing w:line="240" w:lineRule="auto"/>
+        <w:spacing w:line="480" w:lineRule="auto"/>
         <w:rPr>
           <w:rFonts w:ascii="Times New Roman" w:hAnsi="Times New Roman" w:cs="Times New Roman"/>
           <w:b/>
@@ -1787,7 +1673,7 @@
     </w:p>
     <w:p>
       <w:pPr>
-        <w:spacing w:line="240" w:lineRule="auto"/>
+        <w:spacing w:line="480" w:lineRule="auto"/>
         <w:rPr>
           <w:rFonts w:ascii="Times New Roman" w:hAnsi="Times New Roman" w:cs="Times New Roman"/>
           <w:b/>
@@ -1809,7 +1695,7 @@
     </w:p>
     <w:p>
       <w:pPr>
-        <w:spacing w:line="240" w:lineRule="auto"/>
+        <w:spacing w:line="480" w:lineRule="auto"/>
         <w:rPr>
           <w:rFonts w:ascii="Times New Roman" w:hAnsi="Times New Roman" w:cs="Times New Roman"/>
           <w:sz w:val="24"/>
@@ -1828,7 +1714,7 @@
     </w:p>
     <w:p>
       <w:pPr>
-        <w:spacing w:line="240" w:lineRule="auto"/>
+        <w:spacing w:line="480" w:lineRule="auto"/>
         <w:rPr>
           <w:rFonts w:ascii="Times New Roman" w:hAnsi="Times New Roman" w:cs="Times New Roman"/>
           <w:sz w:val="24"/>
@@ -1888,6 +1774,7 @@
     <w:p>
       <w:pPr>
         <w:pStyle w:val="NormalWeb"/>
+        <w:spacing w:line="480" w:lineRule="auto"/>
         <w:ind w:left="567" w:hanging="567"/>
       </w:pPr>
       <w:r>
@@ -1918,9 +1805,11 @@
     <w:p>
       <w:pPr>
         <w:pStyle w:val="NormalWeb"/>
+        <w:spacing w:line="480" w:lineRule="auto"/>
         <w:ind w:left="567" w:hanging="567"/>
       </w:pPr>
       <w:r>
+        <w:lastRenderedPageBreak/>
         <w:t xml:space="preserve">Goal E: Improve our understanding of the consequences of an aging society to inform Intervention Development and policy decisions. (n.d.). </w:t>
       </w:r>
       <w:hyperlink r:id="rId9" w:history="1">

</xml_diff>

<commit_message>
Update Social Effects on Health and Quality of Life for Older Adults.docx
Final run-through for spelling and punctuation suggestions made by MS Word editor.
</commit_message>
<xml_diff>
--- a/proposal/Social Effects on Health and Quality of Life for Older Adults.docx
+++ b/proposal/Social Effects on Health and Quality of Life for Older Adults.docx
@@ -45,29 +45,7 @@
           <w:sz w:val="24"/>
           <w:szCs w:val="24"/>
         </w:rPr>
-        <w:t xml:space="preserve">of Health (SDOH) On Quality </w:t>
-      </w:r>
-      <w:proofErr w:type="gramStart"/>
-      <w:r>
-        <w:rPr>
-          <w:rFonts w:ascii="Times New Roman" w:hAnsi="Times New Roman" w:cs="Times New Roman"/>
-          <w:b/>
-          <w:bCs/>
-          <w:sz w:val="24"/>
-          <w:szCs w:val="24"/>
-        </w:rPr>
-        <w:t>Of</w:t>
-      </w:r>
-      <w:proofErr w:type="gramEnd"/>
-      <w:r>
-        <w:rPr>
-          <w:rFonts w:ascii="Times New Roman" w:hAnsi="Times New Roman" w:cs="Times New Roman"/>
-          <w:b/>
-          <w:bCs/>
-          <w:sz w:val="24"/>
-          <w:szCs w:val="24"/>
-        </w:rPr>
-        <w:t xml:space="preserve"> Life For Older Adults</w:t>
+        <w:t>of Health (SDOH) On Quality Of Life For Older Adults</w:t>
       </w:r>
     </w:p>
     <w:p>
@@ -1159,25 +1137,7 @@
           <w:sz w:val="24"/>
           <w:szCs w:val="24"/>
         </w:rPr>
-        <w:t xml:space="preserve">A dataset is loaded into a </w:t>
-      </w:r>
-      <w:proofErr w:type="spellStart"/>
-      <w:r>
-        <w:rPr>
-          <w:rFonts w:ascii="Times New Roman" w:hAnsi="Times New Roman" w:cs="Times New Roman"/>
-          <w:sz w:val="24"/>
-          <w:szCs w:val="24"/>
-        </w:rPr>
-        <w:t>github</w:t>
-      </w:r>
-      <w:proofErr w:type="spellEnd"/>
-      <w:r>
-        <w:rPr>
-          <w:rFonts w:ascii="Times New Roman" w:hAnsi="Times New Roman" w:cs="Times New Roman"/>
-          <w:sz w:val="24"/>
-          <w:szCs w:val="24"/>
-        </w:rPr>
-        <w:t xml:space="preserve"> repo with </w:t>
+        <w:t xml:space="preserve">A dataset is loaded into a github repo with </w:t>
       </w:r>
       <w:r>
         <w:rPr>
@@ -1608,43 +1568,39 @@
           <w:sz w:val="24"/>
           <w:szCs w:val="24"/>
         </w:rPr>
-        <w:t xml:space="preserve">percentage of elderly meeting the </w:t>
-      </w:r>
-      <w:proofErr w:type="gramStart"/>
-      <w:r>
-        <w:rPr>
-          <w:rFonts w:ascii="Times New Roman" w:hAnsi="Times New Roman" w:cs="Times New Roman"/>
-          <w:sz w:val="24"/>
-          <w:szCs w:val="24"/>
-        </w:rPr>
-        <w:t>quality of life</w:t>
-      </w:r>
-      <w:proofErr w:type="gramEnd"/>
-      <w:r>
-        <w:rPr>
-          <w:rFonts w:ascii="Times New Roman" w:hAnsi="Times New Roman" w:cs="Times New Roman"/>
-          <w:sz w:val="24"/>
-          <w:szCs w:val="24"/>
-        </w:rPr>
-        <w:t xml:space="preserve"> </w:t>
-      </w:r>
-      <w:proofErr w:type="spellStart"/>
-      <w:r>
-        <w:rPr>
-          <w:rFonts w:ascii="Times New Roman" w:hAnsi="Times New Roman" w:cs="Times New Roman"/>
-          <w:sz w:val="24"/>
-          <w:szCs w:val="24"/>
-        </w:rPr>
-        <w:t>criterea</w:t>
-      </w:r>
-      <w:proofErr w:type="spellEnd"/>
-      <w:r>
-        <w:rPr>
-          <w:rFonts w:ascii="Times New Roman" w:hAnsi="Times New Roman" w:cs="Times New Roman"/>
-          <w:sz w:val="24"/>
-          <w:szCs w:val="24"/>
-        </w:rPr>
-        <w:t xml:space="preserve"> measure by targeting the highest R-squared vale.</w:t>
+        <w:t xml:space="preserve">percentage of elderly meeting the quality of life </w:t>
+      </w:r>
+      <w:r>
+        <w:rPr>
+          <w:rFonts w:ascii="Times New Roman" w:hAnsi="Times New Roman" w:cs="Times New Roman"/>
+          <w:sz w:val="24"/>
+          <w:szCs w:val="24"/>
+        </w:rPr>
+        <w:t>criteria</w:t>
+      </w:r>
+      <w:r>
+        <w:rPr>
+          <w:rFonts w:ascii="Times New Roman" w:hAnsi="Times New Roman" w:cs="Times New Roman"/>
+          <w:sz w:val="24"/>
+          <w:szCs w:val="24"/>
+        </w:rPr>
+        <w:t xml:space="preserve"> measure by targeting the highest R-squared </w:t>
+      </w:r>
+      <w:r>
+        <w:rPr>
+          <w:rFonts w:ascii="Times New Roman" w:hAnsi="Times New Roman" w:cs="Times New Roman"/>
+          <w:sz w:val="24"/>
+          <w:szCs w:val="24"/>
+        </w:rPr>
+        <w:t>value</w:t>
+      </w:r>
+      <w:r>
+        <w:rPr>
+          <w:rFonts w:ascii="Times New Roman" w:hAnsi="Times New Roman" w:cs="Times New Roman"/>
+          <w:sz w:val="24"/>
+          <w:szCs w:val="24"/>
+        </w:rPr>
+        <w:t>.</w:t>
       </w:r>
     </w:p>
     <w:p>

</xml_diff>